<commit_message>
Updated to 5th grade
</commit_message>
<xml_diff>
--- a/sidebar/LM master 2 eng.docx
+++ b/sidebar/LM master 2 eng.docx
@@ -106,21 +106,69 @@
                 <w:lang w:val="en-US"/>
               </w:rPr>
             </w:pPr>
+            <w:r>
+              <w:rPr>
+                <w:rFonts w:ascii="Trebuchet MS" w:hAnsi="Trebuchet MS"/>
+                <w:lang w:val="en-US"/>
+              </w:rPr>
+              <w:t>University of Paris-</w:t>
+            </w:r>
             <w:proofErr w:type="spellStart"/>
             <w:r>
               <w:rPr>
                 <w:rFonts w:ascii="Trebuchet MS" w:hAnsi="Trebuchet MS"/>
                 <w:lang w:val="en-US"/>
               </w:rPr>
-              <w:t>University</w:t>
+              <w:t>Saclay</w:t>
             </w:r>
             <w:proofErr w:type="spellEnd"/>
+          </w:p>
+        </w:tc>
+      </w:tr>
+      <w:tr>
+        <w:trPr>
+          <w:trHeight w:val="379"/>
+        </w:trPr>
+        <w:tc>
+          <w:tcPr>
+            <w:tcW w:w="4546" w:type="dxa"/>
+          </w:tcPr>
+          <w:p>
+            <w:pPr>
+              <w:spacing w:after="160" w:line="259" w:lineRule="auto"/>
+              <w:rPr>
+                <w:rFonts w:ascii="Trebuchet MS" w:hAnsi="Trebuchet MS"/>
+                <w:lang w:val="en-US"/>
+              </w:rPr>
+            </w:pPr>
             <w:r>
               <w:rPr>
                 <w:rFonts w:ascii="Trebuchet MS" w:hAnsi="Trebuchet MS"/>
                 <w:lang w:val="en-US"/>
               </w:rPr>
-              <w:t xml:space="preserve"> of Paris-Saclay</w:t>
+              <w:t>92160 Antony</w:t>
+            </w:r>
+          </w:p>
+        </w:tc>
+        <w:tc>
+          <w:tcPr>
+            <w:tcW w:w="4546" w:type="dxa"/>
+          </w:tcPr>
+          <w:p>
+            <w:pPr>
+              <w:spacing w:after="160" w:line="259" w:lineRule="auto"/>
+              <w:jc w:val="right"/>
+              <w:rPr>
+                <w:rFonts w:ascii="Trebuchet MS" w:hAnsi="Trebuchet MS"/>
+                <w:lang w:val="en-US"/>
+              </w:rPr>
+            </w:pPr>
+            <w:r>
+              <w:rPr>
+                <w:rFonts w:ascii="Trebuchet MS" w:hAnsi="Trebuchet MS"/>
+                <w:lang w:val="en-US"/>
+              </w:rPr>
+              <w:t>Attention: Ms. Janna BURMAN</w:t>
             </w:r>
           </w:p>
         </w:tc>
@@ -146,73 +194,7 @@
                 <w:rFonts w:ascii="Trebuchet MS" w:hAnsi="Trebuchet MS"/>
                 <w:lang w:val="en-US"/>
               </w:rPr>
-              <w:t>92160 Antony</w:t>
-            </w:r>
-          </w:p>
-        </w:tc>
-        <w:tc>
-          <w:tcPr>
-            <w:tcW w:w="4546" w:type="dxa"/>
-          </w:tcPr>
-          <w:p>
-            <w:pPr>
-              <w:spacing w:after="160" w:line="259" w:lineRule="auto"/>
-              <w:jc w:val="right"/>
-              <w:rPr>
-                <w:rFonts w:ascii="Trebuchet MS" w:hAnsi="Trebuchet MS"/>
-                <w:lang w:val="en-US"/>
-              </w:rPr>
-            </w:pPr>
-            <w:proofErr w:type="gramStart"/>
-            <w:r>
-              <w:rPr>
-                <w:rFonts w:ascii="Trebuchet MS" w:hAnsi="Trebuchet MS"/>
-                <w:lang w:val="en-US"/>
-              </w:rPr>
-              <w:t>Attention:</w:t>
-            </w:r>
-            <w:proofErr w:type="gramEnd"/>
-            <w:r>
-              <w:rPr>
-                <w:rFonts w:ascii="Trebuchet MS" w:hAnsi="Trebuchet MS"/>
-                <w:lang w:val="en-US"/>
-              </w:rPr>
-              <w:t xml:space="preserve"> Ms. Janna BURMAN</w:t>
-            </w:r>
-          </w:p>
-        </w:tc>
-      </w:tr>
-      <w:tr>
-        <w:trPr>
-          <w:trHeight w:val="379"/>
-        </w:trPr>
-        <w:tc>
-          <w:tcPr>
-            <w:tcW w:w="4546" w:type="dxa"/>
-          </w:tcPr>
-          <w:p>
-            <w:pPr>
-              <w:spacing w:after="160" w:line="259" w:lineRule="auto"/>
-              <w:rPr>
-                <w:rFonts w:ascii="Trebuchet MS" w:hAnsi="Trebuchet MS"/>
-                <w:lang w:val="en-US"/>
-              </w:rPr>
-            </w:pPr>
-            <w:proofErr w:type="gramStart"/>
-            <w:r>
-              <w:rPr>
-                <w:rFonts w:ascii="Trebuchet MS" w:hAnsi="Trebuchet MS"/>
-                <w:lang w:val="en-US"/>
-              </w:rPr>
-              <w:t>Email:</w:t>
-            </w:r>
-            <w:proofErr w:type="gramEnd"/>
-            <w:r>
-              <w:rPr>
-                <w:rFonts w:ascii="Trebuchet MS" w:hAnsi="Trebuchet MS"/>
-                <w:lang w:val="en-US"/>
-              </w:rPr>
-              <w:t xml:space="preserve"> </w:t>
+              <w:t xml:space="preserve">Email: </w:t>
             </w:r>
             <w:hyperlink r:id="rId4" w:tgtFrame="_new" w:history="1">
               <w:r>
@@ -256,21 +238,12 @@
                 <w:lang w:val="en-US"/>
               </w:rPr>
             </w:pPr>
-            <w:proofErr w:type="gramStart"/>
             <w:r>
               <w:rPr>
                 <w:rFonts w:ascii="Trebuchet MS" w:hAnsi="Trebuchet MS"/>
                 <w:lang w:val="en-US"/>
               </w:rPr>
-              <w:t>Phone:</w:t>
-            </w:r>
-            <w:proofErr w:type="gramEnd"/>
-            <w:r>
-              <w:rPr>
-                <w:rFonts w:ascii="Trebuchet MS" w:hAnsi="Trebuchet MS"/>
-                <w:lang w:val="en-US"/>
-              </w:rPr>
-              <w:t xml:space="preserve"> 06 51 21 25 01</w:t>
+              <w:t>Phone: 06 51 21 25 01</w:t>
             </w:r>
           </w:p>
         </w:tc>
@@ -336,6 +309,7 @@
     <w:p>
       <w:pPr>
         <w:pStyle w:val="NormalWeb"/>
+        <w:jc w:val="both"/>
         <w:rPr>
           <w:rFonts w:ascii="Trebuchet MS" w:eastAsiaTheme="minorHAnsi" w:hAnsi="Trebuchet MS" w:cstheme="minorBidi"/>
           <w:sz w:val="22"/>
@@ -350,88 +324,31 @@
           <w:szCs w:val="22"/>
           <w:lang w:val="en-US" w:eastAsia="en-US"/>
         </w:rPr>
-        <w:t xml:space="preserve">As a fourth-year student at EPF de </w:t>
-      </w:r>
-      <w:proofErr w:type="spellStart"/>
-      <w:r>
-        <w:rPr>
-          <w:rFonts w:ascii="Trebuchet MS" w:eastAsiaTheme="minorHAnsi" w:hAnsi="Trebuchet MS" w:cstheme="minorBidi"/>
-          <w:sz w:val="22"/>
-          <w:szCs w:val="22"/>
-          <w:lang w:val="en-US" w:eastAsia="en-US"/>
-        </w:rPr>
-        <w:t>Cachan</w:t>
-      </w:r>
-      <w:proofErr w:type="spellEnd"/>
-      <w:r>
-        <w:rPr>
-          <w:rFonts w:ascii="Trebuchet MS" w:eastAsiaTheme="minorHAnsi" w:hAnsi="Trebuchet MS" w:cstheme="minorBidi"/>
-          <w:sz w:val="22"/>
-          <w:szCs w:val="22"/>
-          <w:lang w:val="en-US" w:eastAsia="en-US"/>
-        </w:rPr>
-        <w:t xml:space="preserve">, </w:t>
-      </w:r>
-      <w:r>
-        <w:rPr>
-          <w:rFonts w:ascii="Trebuchet MS" w:eastAsiaTheme="minorHAnsi" w:hAnsi="Trebuchet MS" w:cstheme="minorBidi"/>
-          <w:sz w:val="22"/>
-          <w:szCs w:val="22"/>
-          <w:lang w:val="en-US" w:eastAsia="en-US"/>
-        </w:rPr>
-        <w:t xml:space="preserve">following the </w:t>
-      </w:r>
-      <w:r>
-        <w:rPr>
-          <w:rFonts w:ascii="Trebuchet MS" w:eastAsiaTheme="minorHAnsi" w:hAnsi="Trebuchet MS" w:cstheme="minorBidi"/>
-          <w:sz w:val="22"/>
-          <w:szCs w:val="22"/>
-          <w:lang w:val="en-US" w:eastAsia="en-US"/>
-        </w:rPr>
-        <w:t>Engineering and Digital Technology</w:t>
-      </w:r>
-      <w:r>
-        <w:rPr>
-          <w:rFonts w:ascii="Trebuchet MS" w:eastAsiaTheme="minorHAnsi" w:hAnsi="Trebuchet MS" w:cstheme="minorBidi"/>
-          <w:sz w:val="22"/>
-          <w:szCs w:val="22"/>
-          <w:lang w:val="en-US" w:eastAsia="en-US"/>
-        </w:rPr>
-        <w:t xml:space="preserve"> course</w:t>
-      </w:r>
-      <w:r>
-        <w:rPr>
-          <w:rFonts w:ascii="Trebuchet MS" w:eastAsiaTheme="minorHAnsi" w:hAnsi="Trebuchet MS" w:cstheme="minorBidi"/>
-          <w:sz w:val="22"/>
-          <w:szCs w:val="22"/>
-          <w:lang w:val="en-US" w:eastAsia="en-US"/>
-        </w:rPr>
-        <w:t xml:space="preserve">, and with a keen interest in the development of computer projects related to quantum physics, I am applying to your </w:t>
-      </w:r>
-      <w:proofErr w:type="gramStart"/>
-      <w:r>
-        <w:rPr>
-          <w:rFonts w:ascii="Trebuchet MS" w:eastAsiaTheme="minorHAnsi" w:hAnsi="Trebuchet MS" w:cstheme="minorBidi"/>
-          <w:sz w:val="22"/>
-          <w:szCs w:val="22"/>
-          <w:lang w:val="en-US" w:eastAsia="en-US"/>
-        </w:rPr>
-        <w:t>Master's</w:t>
-      </w:r>
-      <w:proofErr w:type="gramEnd"/>
-      <w:r>
-        <w:rPr>
-          <w:rFonts w:ascii="Trebuchet MS" w:eastAsiaTheme="minorHAnsi" w:hAnsi="Trebuchet MS" w:cstheme="minorBidi"/>
-          <w:sz w:val="22"/>
-          <w:szCs w:val="22"/>
-          <w:lang w:val="en-US" w:eastAsia="en-US"/>
-        </w:rPr>
-        <w:t xml:space="preserve"> program in "Quantum and Distributed Computer Science."</w:t>
+        <w:t xml:space="preserve">As a fourth-year student at EPF, following the Engineering and Digital Technology course, and with a keen interest in the development of computer projects related to quantum physics, I am applying to your </w:t>
+      </w:r>
+      <w:r>
+        <w:rPr>
+          <w:rFonts w:ascii="Trebuchet MS" w:eastAsiaTheme="minorHAnsi" w:hAnsi="Trebuchet MS" w:cstheme="minorBidi"/>
+          <w:sz w:val="22"/>
+          <w:szCs w:val="22"/>
+          <w:lang w:val="en-US" w:eastAsia="en-US"/>
+        </w:rPr>
+        <w:t>m</w:t>
+      </w:r>
+      <w:r>
+        <w:rPr>
+          <w:rFonts w:ascii="Trebuchet MS" w:eastAsiaTheme="minorHAnsi" w:hAnsi="Trebuchet MS" w:cstheme="minorBidi"/>
+          <w:sz w:val="22"/>
+          <w:szCs w:val="22"/>
+          <w:lang w:val="en-US" w:eastAsia="en-US"/>
+        </w:rPr>
+        <w:t>aster's program in "Quantum and Distributed Computer Science."</w:t>
       </w:r>
     </w:p>
     <w:p>
       <w:pPr>
         <w:pStyle w:val="NormalWeb"/>
+        <w:jc w:val="both"/>
         <w:rPr>
           <w:rFonts w:ascii="Trebuchet MS" w:eastAsiaTheme="minorHAnsi" w:hAnsi="Trebuchet MS" w:cstheme="minorBidi"/>
           <w:sz w:val="22"/>
@@ -468,30 +385,29 @@
         </w:rPr>
         <w:t xml:space="preserve"> library. These preliminary knowledge and skills motivate me to deepen my understanding in this field by joining your </w:t>
       </w:r>
-      <w:proofErr w:type="gramStart"/>
-      <w:r>
-        <w:rPr>
-          <w:rFonts w:ascii="Trebuchet MS" w:eastAsiaTheme="minorHAnsi" w:hAnsi="Trebuchet MS" w:cstheme="minorBidi"/>
-          <w:sz w:val="22"/>
-          <w:szCs w:val="22"/>
-          <w:lang w:val="en-US" w:eastAsia="en-US"/>
-        </w:rPr>
-        <w:t>Master's</w:t>
-      </w:r>
-      <w:proofErr w:type="gramEnd"/>
-      <w:r>
-        <w:rPr>
-          <w:rFonts w:ascii="Trebuchet MS" w:eastAsiaTheme="minorHAnsi" w:hAnsi="Trebuchet MS" w:cstheme="minorBidi"/>
-          <w:sz w:val="22"/>
-          <w:szCs w:val="22"/>
-          <w:lang w:val="en-US" w:eastAsia="en-US"/>
-        </w:rPr>
-        <w:t xml:space="preserve"> program.</w:t>
+      <w:r>
+        <w:rPr>
+          <w:rFonts w:ascii="Trebuchet MS" w:eastAsiaTheme="minorHAnsi" w:hAnsi="Trebuchet MS" w:cstheme="minorBidi"/>
+          <w:sz w:val="22"/>
+          <w:szCs w:val="22"/>
+          <w:lang w:val="en-US" w:eastAsia="en-US"/>
+        </w:rPr>
+        <w:t>m</w:t>
+      </w:r>
+      <w:r>
+        <w:rPr>
+          <w:rFonts w:ascii="Trebuchet MS" w:eastAsiaTheme="minorHAnsi" w:hAnsi="Trebuchet MS" w:cstheme="minorBidi"/>
+          <w:sz w:val="22"/>
+          <w:szCs w:val="22"/>
+          <w:lang w:val="en-US" w:eastAsia="en-US"/>
+        </w:rPr>
+        <w:t>aster's program.</w:t>
       </w:r>
     </w:p>
     <w:p>
       <w:pPr>
         <w:pStyle w:val="NormalWeb"/>
+        <w:jc w:val="both"/>
         <w:rPr>
           <w:rFonts w:ascii="Trebuchet MS" w:eastAsiaTheme="minorHAnsi" w:hAnsi="Trebuchet MS" w:cstheme="minorBidi"/>
           <w:sz w:val="22"/>
@@ -512,6 +428,7 @@
     <w:p>
       <w:pPr>
         <w:pStyle w:val="NormalWeb"/>
+        <w:jc w:val="both"/>
         <w:rPr>
           <w:rFonts w:ascii="Trebuchet MS" w:eastAsiaTheme="minorHAnsi" w:hAnsi="Trebuchet MS" w:cstheme="minorBidi"/>
           <w:sz w:val="22"/>
@@ -526,27 +443,43 @@
           <w:szCs w:val="22"/>
           <w:lang w:val="en-US" w:eastAsia="en-US"/>
         </w:rPr>
-        <w:t xml:space="preserve">I sincerely appreciate your consideration of my application and I am available to provide any additional information in order to be a part of your </w:t>
-      </w:r>
-      <w:proofErr w:type="gramStart"/>
-      <w:r>
-        <w:rPr>
-          <w:rFonts w:ascii="Trebuchet MS" w:eastAsiaTheme="minorHAnsi" w:hAnsi="Trebuchet MS" w:cstheme="minorBidi"/>
-          <w:sz w:val="22"/>
-          <w:szCs w:val="22"/>
-          <w:lang w:val="en-US" w:eastAsia="en-US"/>
-        </w:rPr>
-        <w:t>Master's</w:t>
-      </w:r>
-      <w:proofErr w:type="gramEnd"/>
-      <w:r>
-        <w:rPr>
-          <w:rFonts w:ascii="Trebuchet MS" w:eastAsiaTheme="minorHAnsi" w:hAnsi="Trebuchet MS" w:cstheme="minorBidi"/>
-          <w:sz w:val="22"/>
-          <w:szCs w:val="22"/>
-          <w:lang w:val="en-US" w:eastAsia="en-US"/>
-        </w:rPr>
-        <w:t xml:space="preserve"> program from September to January 2024.</w:t>
+        <w:t xml:space="preserve">I sincerely appreciate your consideration of my application and I am available to provide any additional information </w:t>
+      </w:r>
+      <w:r>
+        <w:rPr>
+          <w:rFonts w:ascii="Trebuchet MS" w:eastAsiaTheme="minorHAnsi" w:hAnsi="Trebuchet MS" w:cstheme="minorBidi"/>
+          <w:sz w:val="22"/>
+          <w:szCs w:val="22"/>
+          <w:lang w:val="en-US" w:eastAsia="en-US"/>
+        </w:rPr>
+        <w:t>to</w:t>
+      </w:r>
+      <w:r>
+        <w:rPr>
+          <w:rFonts w:ascii="Trebuchet MS" w:eastAsiaTheme="minorHAnsi" w:hAnsi="Trebuchet MS" w:cstheme="minorBidi"/>
+          <w:sz w:val="22"/>
+          <w:szCs w:val="22"/>
+          <w:lang w:val="en-US" w:eastAsia="en-US"/>
+        </w:rPr>
+        <w:t xml:space="preserve"> be a part of your </w:t>
+      </w:r>
+      <w:r>
+        <w:rPr>
+          <w:rFonts w:ascii="Trebuchet MS" w:eastAsiaTheme="minorHAnsi" w:hAnsi="Trebuchet MS" w:cstheme="minorBidi"/>
+          <w:sz w:val="22"/>
+          <w:szCs w:val="22"/>
+          <w:lang w:val="en-US" w:eastAsia="en-US"/>
+        </w:rPr>
+        <w:t>m</w:t>
+      </w:r>
+      <w:r>
+        <w:rPr>
+          <w:rFonts w:ascii="Trebuchet MS" w:eastAsiaTheme="minorHAnsi" w:hAnsi="Trebuchet MS" w:cstheme="minorBidi"/>
+          <w:sz w:val="22"/>
+          <w:szCs w:val="22"/>
+          <w:lang w:val="en-US" w:eastAsia="en-US"/>
+        </w:rPr>
+        <w:t>aster's program from September to January 2024.</w:t>
       </w:r>
     </w:p>
     <w:p>

</xml_diff>